<commit_message>
textuelle Beschreibung Domänenmodell verbessert
</commit_message>
<xml_diff>
--- a/Doc/Domänenmodell/Domänenmodell_text.docx
+++ b/Doc/Domänenmodell/Domänenmodell_text.docx
@@ -4,61 +4,88 @@
   <w:body>
     <w:p>
       <w:r>
-        <w:t>Domänenmodell:</w:t>
-      </w:r>
-    </w:p>
-    <w:p/>
-    <w:p>
-      <w:r>
-        <w:t>Jeder Bewohner hat einen Namen und ein Passwort</w:t>
-      </w:r>
-    </w:p>
-    <w:p/>
-    <w:p>
-      <w:r>
-        <w:t>Dem Bewohner werden Aufgaben zugeteilt</w:t>
-      </w:r>
-    </w:p>
-    <w:p/>
-    <w:p>
-      <w:r>
-        <w:t xml:space="preserve">Der Putzplan besteht aus konkreten Aufgaben, die einem Zeitraum zugeordnet sind. Sie werden aus einer Aufgabenliste ausgewählt. </w:t>
-      </w:r>
-    </w:p>
-    <w:p>
-      <w:r>
-        <w:t>Die Elemente der Aufgabenliste ergeben sich aus der Raumbeschreibung.</w:t>
+        <w:t>Domänenmodell</w:t>
       </w:r>
       <w:bookmarkStart w:id="0" w:name="_GoBack"/>
       <w:bookmarkEnd w:id="0"/>
+      <w:r>
+        <w:t>:</w:t>
+      </w:r>
     </w:p>
     <w:p/>
     <w:p>
       <w:r>
+        <w:t>Jeder Bewohner hat einen Namen und ein Passwort</w:t>
+      </w:r>
+      <w:r>
+        <w:t>.</w:t>
+      </w:r>
+    </w:p>
+    <w:p/>
+    <w:p>
+      <w:r>
+        <w:t>Dem Bewohner werden Aufgaben zugeteilt</w:t>
+      </w:r>
+      <w:r>
+        <w:t>.</w:t>
+      </w:r>
+    </w:p>
+    <w:p/>
+    <w:p>
+      <w:r>
+        <w:t xml:space="preserve">Der Putzplan besteht aus konkreten Aufgaben, die einem Zeitraum zugeordnet sind. Sie werden aus einer Aufgabenliste ausgewählt. </w:t>
+      </w:r>
+    </w:p>
+    <w:p>
+      <w:r>
+        <w:t>Die Elemente der Aufgabenliste ergeben sich aus der Raumbeschreibung.</w:t>
+      </w:r>
+    </w:p>
+    <w:p/>
+    <w:p>
+      <w:r>
         <w:t>Ein konkreter Raum hat eine Raumbeschreibung.</w:t>
       </w:r>
     </w:p>
     <w:p/>
     <w:p>
       <w:r>
-        <w:t>Der Bewohner verwendet eine Einkaufsliste.</w:t>
+        <w:t>Alle Bewohner verwenden</w:t>
+      </w:r>
+      <w:r>
+        <w:t xml:space="preserve"> eine </w:t>
+      </w:r>
+      <w:r>
+        <w:t xml:space="preserve">gemeinsame </w:t>
+      </w:r>
+      <w:r>
+        <w:t>Einkaufsliste.</w:t>
       </w:r>
     </w:p>
     <w:p/>
     <w:p>
       <w:r>
-        <w:t>Einem Bewohner wird ein Privatkalender zugeteilt.</w:t>
-      </w:r>
-    </w:p>
-    <w:p>
-      <w:r>
-        <w:t xml:space="preserve">Der Gemeinschaftsplan ist für beliebig viele Bewohner zugänglich. </w:t>
+        <w:t>Einem Bewohner wi</w:t>
+      </w:r>
+      <w:r>
+        <w:t xml:space="preserve">rd ein Privatkalender zugeteilt, in den er seine nur für sich sichtbaren Termine eintragen kann.  </w:t>
+      </w:r>
+    </w:p>
+    <w:p>
+      <w:r>
+        <w:t xml:space="preserve">In den Gemeinschaftsplan können alle Bewohner gemeinsame Termine eintragen. Diese sind dann für alle Bewohner im Gemeinschaftsplan einsehbar. </w:t>
       </w:r>
     </w:p>
     <w:p/>
     <w:p>
       <w:r>
-        <w:t>Die Kalender bestehen aus Terminen.</w:t>
+        <w:t xml:space="preserve">Die Kalender </w:t>
+      </w:r>
+      <w:r>
+        <w:t>enthalten</w:t>
+      </w:r>
+      <w:r>
+        <w:t xml:space="preserve"> Terminen.</w:t>
       </w:r>
     </w:p>
     <w:p>

</xml_diff>